<commit_message>
Got the duct flow working for purely hydrodynamic flow with a ghost node.
Added some new documentation and deleted some old documentation.

Next:
	try MHD duct flow (should be fine)
	get non-uniform grids working
	test all previous cases with non-uniform grids
	test 3D neumann ADI for canonical problem
</commit_message>
<xml_diff>
--- a/__documentation/Computations/Computations of MG - NEEDS UPDATING/MOONS - Multigrid Implementation.docx
+++ b/__documentation/Computations/Computations of MG - NEEDS UPDATING/MOONS - Multigrid Implementation.docx
@@ -3306,26 +3306,6 @@
         </m:oMath>
       </m:oMathPara>
     </w:p>
-    <w:p>
-      <w:pPr>
-        <w:rPr>
-          <w:rFonts w:eastAsiaTheme="minorEastAsia"/>
-        </w:rPr>
-      </w:pPr>
-    </w:p>
-    <w:p>
-      <w:pPr>
-        <w:pStyle w:val="Heading1"/>
-      </w:pPr>
-      <w:r>
-        <w:t>MGCycle</w:t>
-      </w:r>
-    </w:p>
-    <w:p/>
-    <w:p/>
-    <w:p/>
-    <w:p/>
-    <w:p/>
     <w:sectPr>
       <w:pgSz w:w="12240" w:h="15840"/>
       <w:pgMar w:top="720" w:right="720" w:bottom="720" w:left="720" w:header="720" w:footer="720" w:gutter="0"/>

</xml_diff>